<commit_message>
Speed control edit, docu,ent correction
</commit_message>
<xml_diff>
--- a/Documents/report.docx
+++ b/Documents/report.docx
@@ -189,7 +189,7 @@
           <w:u w:val="single"/>
         </w:rPr>
         <w:drawing>
-          <wp:anchor distT="0" distB="0" distL="114300" distR="114300" simplePos="0" relativeHeight="251658240" behindDoc="1" locked="0" layoutInCell="1" allowOverlap="1" wp14:anchorId="5F418B0D" wp14:editId="6D3075A5">
+          <wp:anchor distT="0" distB="0" distL="114300" distR="114300" simplePos="0" relativeHeight="251658240" behindDoc="1" locked="0" layoutInCell="1" allowOverlap="1" wp14:anchorId="5F418B0D" wp14:editId="53865524">
             <wp:simplePos x="0" y="0"/>
             <wp:positionH relativeFrom="margin">
               <wp:align>left</wp:align>
@@ -1390,13 +1390,7 @@
             <w:rPr>
               <w:rFonts w:ascii="Cambria Math" w:hAnsi="Cambria Math"/>
             </w:rPr>
-            <m:t xml:space="preserve"> </m:t>
-          </m:r>
-          <m:r>
-            <w:rPr>
-              <w:rFonts w:ascii="Cambria Math" w:hAnsi="Cambria Math"/>
-            </w:rPr>
-            <m:t>=</m:t>
+            <m:t xml:space="preserve"> =</m:t>
           </m:r>
           <m:func>
             <m:funcPr>
@@ -3311,13 +3305,7 @@
                 <w:rPr>
                   <w:rFonts w:ascii="Cambria Math" w:hAnsi="Cambria Math"/>
                 </w:rPr>
-                <m:t xml:space="preserve">  </m:t>
-              </m:r>
-              <m:r>
-                <w:rPr>
-                  <w:rFonts w:ascii="Cambria Math" w:hAnsi="Cambria Math"/>
-                </w:rPr>
-                <m:t>A</m:t>
+                <m:t xml:space="preserve">  A</m:t>
               </m:r>
             </m:e>
             <m:sub>
@@ -3456,13 +3444,7 @@
                           <w:rPr>
                             <w:rFonts w:ascii="Cambria Math" w:hAnsi="Cambria Math"/>
                           </w:rPr>
-                          <m:t>.5</m:t>
-                        </m:r>
-                        <m:r>
-                          <w:rPr>
-                            <w:rFonts w:ascii="Cambria Math" w:hAnsi="Cambria Math"/>
-                          </w:rPr>
-                          <m:t>C</m:t>
+                          <m:t>.5C</m:t>
                         </m:r>
                       </m:e>
                       <m:sub>
@@ -3586,13 +3568,7 @@
                           <w:rPr>
                             <w:rFonts w:ascii="Cambria Math" w:hAnsi="Cambria Math"/>
                           </w:rPr>
-                          <m:t>.5</m:t>
-                        </m:r>
-                        <m:r>
-                          <w:rPr>
-                            <w:rFonts w:ascii="Cambria Math" w:hAnsi="Cambria Math"/>
-                          </w:rPr>
-                          <m:t>S</m:t>
+                          <m:t>.5S</m:t>
                         </m:r>
                       </m:e>
                       <m:sub>
@@ -3959,13 +3935,7 @@
                           <w:rPr>
                             <w:rFonts w:ascii="Cambria Math" w:hAnsi="Cambria Math"/>
                           </w:rPr>
-                          <m:t>-</m:t>
-                        </m:r>
-                        <m:r>
-                          <w:rPr>
-                            <w:rFonts w:ascii="Cambria Math" w:hAnsi="Cambria Math"/>
-                          </w:rPr>
-                          <m:t>C</m:t>
+                          <m:t>-C</m:t>
                         </m:r>
                       </m:e>
                       <m:sub>
@@ -4097,13 +4067,7 @@
                           <w:rPr>
                             <w:rFonts w:ascii="Cambria Math" w:hAnsi="Cambria Math"/>
                           </w:rPr>
-                          <m:t>0.108333+</m:t>
-                        </m:r>
-                        <m:r>
-                          <w:rPr>
-                            <w:rFonts w:ascii="Cambria Math" w:hAnsi="Cambria Math"/>
-                          </w:rPr>
-                          <m:t>C</m:t>
+                          <m:t>0.108333+C</m:t>
                         </m:r>
                       </m:e>
                       <m:sub>
@@ -4175,13 +4139,7 @@
                           <w:rPr>
                             <w:rFonts w:ascii="Cambria Math" w:hAnsi="Cambria Math"/>
                           </w:rPr>
-                          <m:t>2</m:t>
-                        </m:r>
-                        <m:r>
-                          <w:rPr>
-                            <w:rFonts w:ascii="Cambria Math" w:hAnsi="Cambria Math"/>
-                          </w:rPr>
-                          <m:t>34</m:t>
+                          <m:t>234</m:t>
                         </m:r>
                       </m:sub>
                     </m:sSub>
@@ -4615,13 +4573,7 @@
                           <w:rPr>
                             <w:rFonts w:ascii="Cambria Math" w:hAnsi="Cambria Math"/>
                           </w:rPr>
-                          <m:t>12</m:t>
-                        </m:r>
-                        <m:r>
-                          <w:rPr>
-                            <w:rFonts w:ascii="Cambria Math" w:hAnsi="Cambria Math"/>
-                          </w:rPr>
-                          <m:t>S</m:t>
+                          <m:t>12S</m:t>
                         </m:r>
                       </m:e>
                       <m:sub>
@@ -4629,13 +4581,7 @@
                           <w:rPr>
                             <w:rFonts w:ascii="Cambria Math" w:hAnsi="Cambria Math"/>
                           </w:rPr>
-                          <m:t>2</m:t>
-                        </m:r>
-                        <m:r>
-                          <w:rPr>
-                            <w:rFonts w:ascii="Cambria Math" w:hAnsi="Cambria Math"/>
-                          </w:rPr>
-                          <m:t>3</m:t>
+                          <m:t>23</m:t>
                         </m:r>
                       </m:sub>
                     </m:sSub>
@@ -4667,13 +4613,7 @@
                           <w:rPr>
                             <w:rFonts w:ascii="Cambria Math" w:hAnsi="Cambria Math"/>
                           </w:rPr>
-                          <m:t>2</m:t>
-                        </m:r>
-                        <m:r>
-                          <w:rPr>
-                            <w:rFonts w:ascii="Cambria Math" w:hAnsi="Cambria Math"/>
-                          </w:rPr>
-                          <m:t>34</m:t>
+                          <m:t>234</m:t>
                         </m:r>
                       </m:sub>
                     </m:sSub>
@@ -4764,7 +4704,7 @@
           <w:noProof/>
         </w:rPr>
         <w:drawing>
-          <wp:anchor distT="0" distB="0" distL="114300" distR="114300" simplePos="0" relativeHeight="251659264" behindDoc="1" locked="0" layoutInCell="1" allowOverlap="1" wp14:anchorId="310418BD" wp14:editId="1DA6FCF1">
+          <wp:anchor distT="0" distB="0" distL="114300" distR="114300" simplePos="0" relativeHeight="251659264" behindDoc="1" locked="0" layoutInCell="1" allowOverlap="1" wp14:anchorId="310418BD" wp14:editId="5D384A46">
             <wp:simplePos x="0" y="0"/>
             <wp:positionH relativeFrom="margin">
               <wp:posOffset>4396740</wp:posOffset>
@@ -5139,16 +5079,7 @@
             <w:rPr>
               <w:rFonts w:ascii="Cambria Math" w:eastAsiaTheme="majorEastAsia" w:hAnsi="Cambria Math" w:cs="Times New Roman"/>
             </w:rPr>
-            <m:t>+</m:t>
-          </m:r>
-          <m:r>
-            <m:rPr>
-              <m:sty m:val="bi"/>
-            </m:rPr>
-            <w:rPr>
-              <w:rFonts w:ascii="Cambria Math" w:eastAsiaTheme="majorEastAsia" w:hAnsi="Cambria Math" w:cs="Times New Roman"/>
-            </w:rPr>
-            <m:t xml:space="preserve"> </m:t>
+            <m:t xml:space="preserve">+ </m:t>
           </m:r>
           <m:sSub>
             <m:sSubPr>
@@ -6082,13 +6013,13 @@
                 <w:rPr>
                   <w:rFonts w:ascii="Cambria Math" w:hAnsi="Cambria Math"/>
                 </w:rPr>
-                <m:t>y-</m:t>
+                <m:t>z</m:t>
               </m:r>
               <m:r>
                 <w:rPr>
                   <w:rFonts w:ascii="Cambria Math" w:hAnsi="Cambria Math"/>
                 </w:rPr>
-                <m:t>12.5</m:t>
+                <m:t>-12.5</m:t>
               </m:r>
               <m:sSub>
                 <m:sSubPr>
@@ -6332,16 +6263,7 @@
             <w:rPr>
               <w:rFonts w:ascii="Cambria Math" w:hAnsi="Cambria Math"/>
             </w:rPr>
-            <m:t>l</m:t>
-          </m:r>
-          <m:r>
-            <m:rPr>
-              <m:sty m:val="bi"/>
-            </m:rPr>
-            <w:rPr>
-              <w:rFonts w:ascii="Cambria Math" w:hAnsi="Cambria Math"/>
-            </w:rPr>
-            <m:t xml:space="preserve">      →   </m:t>
+            <m:t xml:space="preserve">l      →   </m:t>
           </m:r>
           <m:sSub>
             <m:sSubPr>
@@ -6705,16 +6627,7 @@
                 <w:rPr>
                   <w:rFonts w:ascii="Cambria Math" w:eastAsiaTheme="majorEastAsia" w:hAnsi="Cambria Math" w:cs="Times New Roman"/>
                 </w:rPr>
-                <m:t xml:space="preserve">  </m:t>
-              </m:r>
-              <m:r>
-                <m:rPr>
-                  <m:sty m:val="bi"/>
-                </m:rPr>
-                <w:rPr>
-                  <w:rFonts w:ascii="Cambria Math" w:eastAsiaTheme="majorEastAsia" w:hAnsi="Cambria Math" w:cs="Times New Roman"/>
-                </w:rPr>
-                <m:t>θ</m:t>
+                <m:t xml:space="preserve">  θ</m:t>
               </m:r>
             </m:e>
             <m:sub>
@@ -7221,13 +7134,7 @@
           <w:rPr>
             <w:rFonts w:ascii="Cambria Math" w:hAnsi="Cambria Math"/>
           </w:rPr>
-          <m:t>=</m:t>
-        </m:r>
-        <m:r>
-          <w:rPr>
-            <w:rFonts w:ascii="Cambria Math" w:hAnsi="Cambria Math"/>
-          </w:rPr>
-          <m:t>-</m:t>
+          <m:t>=-</m:t>
         </m:r>
         <m:rad>
           <m:radPr>
@@ -7464,16 +7371,7 @@
                 <w:rPr>
                   <w:rFonts w:ascii="Cambria Math" w:eastAsiaTheme="majorEastAsia" w:hAnsi="Cambria Math" w:cs="Times New Roman"/>
                 </w:rPr>
-                <m:t xml:space="preserve">  </m:t>
-              </m:r>
-              <m:r>
-                <m:rPr>
-                  <m:sty m:val="bi"/>
-                </m:rPr>
-                <w:rPr>
-                  <w:rFonts w:ascii="Cambria Math" w:eastAsiaTheme="majorEastAsia" w:hAnsi="Cambria Math" w:cs="Times New Roman"/>
-                </w:rPr>
-                <m:t>θ</m:t>
+                <m:t xml:space="preserve">  θ</m:t>
               </m:r>
             </m:e>
             <m:sub>
@@ -7569,16 +7467,7 @@
                     <w:rPr>
                       <w:rFonts w:ascii="Cambria Math" w:eastAsiaTheme="majorEastAsia" w:hAnsi="Cambria Math" w:cs="Times New Roman"/>
                     </w:rPr>
-                    <m:t>+</m:t>
-                  </m:r>
-                  <m:r>
-                    <m:rPr>
-                      <m:sty m:val="bi"/>
-                    </m:rPr>
-                    <w:rPr>
-                      <w:rFonts w:ascii="Cambria Math" w:eastAsiaTheme="majorEastAsia" w:hAnsi="Cambria Math" w:cs="Times New Roman"/>
-                    </w:rPr>
-                    <m:t>A</m:t>
+                    <m:t>+A</m:t>
                   </m:r>
                   <m:rad>
                     <m:radPr>
@@ -7789,16 +7678,7 @@
                     <w:rPr>
                       <w:rFonts w:ascii="Cambria Math" w:eastAsiaTheme="majorEastAsia" w:hAnsi="Cambria Math" w:cs="Times New Roman"/>
                     </w:rPr>
-                    <m:t>-</m:t>
-                  </m:r>
-                  <m:r>
-                    <m:rPr>
-                      <m:sty m:val="bi"/>
-                    </m:rPr>
-                    <w:rPr>
-                      <w:rFonts w:ascii="Cambria Math" w:eastAsiaTheme="majorEastAsia" w:hAnsi="Cambria Math" w:cs="Times New Roman"/>
-                    </w:rPr>
-                    <m:t>B</m:t>
+                    <m:t>-B</m:t>
                   </m:r>
                   <m:rad>
                     <m:radPr>
@@ -8682,15 +8562,7 @@
                 <w:sz w:val="24"/>
                 <w:szCs w:val="24"/>
               </w:rPr>
-              <w:t>18</w:t>
-            </w:r>
-            <w:r>
-              <w:rPr>
-                <w:rFonts w:eastAsiaTheme="minorEastAsia"/>
-                <w:sz w:val="24"/>
-                <w:szCs w:val="24"/>
-              </w:rPr>
-              <w:t>0</w:t>
+              <w:t>180</w:t>
             </w:r>
             <w:r>
               <w:rPr>
@@ -9048,15 +8920,7 @@
                 <w:sz w:val="24"/>
                 <w:szCs w:val="24"/>
               </w:rPr>
-              <w:t>-9</w:t>
-            </w:r>
-            <w:r>
-              <w:rPr>
-                <w:rFonts w:eastAsiaTheme="minorEastAsia"/>
-                <w:sz w:val="24"/>
-                <w:szCs w:val="24"/>
-              </w:rPr>
-              <w:t>0</w:t>
+              <w:t>-90</w:t>
             </w:r>
             <w:r>
               <w:rPr>
@@ -9088,15 +8952,7 @@
                 <w:sz w:val="24"/>
                 <w:szCs w:val="24"/>
               </w:rPr>
-              <w:t>9</w:t>
-            </w:r>
-            <w:r>
-              <w:rPr>
-                <w:rFonts w:eastAsiaTheme="minorEastAsia"/>
-                <w:sz w:val="24"/>
-                <w:szCs w:val="24"/>
-              </w:rPr>
-              <w:t>0</w:t>
+              <w:t>90</w:t>
             </w:r>
             <w:r>
               <w:rPr>
@@ -9292,15 +9148,7 @@
                             <w:sz w:val="20"/>
                             <w:szCs w:val="20"/>
                           </w:rPr>
-                          <m:t>2</m:t>
-                        </m:r>
-                        <m:r>
-                          <w:rPr>
-                            <w:rFonts w:ascii="Cambria Math" w:hAnsi="Cambria Math"/>
-                            <w:sz w:val="20"/>
-                            <w:szCs w:val="20"/>
-                          </w:rPr>
-                          <m:t>3</m:t>
+                          <m:t>23</m:t>
                         </m:r>
                       </m:sub>
                     </m:sSub>
@@ -9340,15 +9188,7 @@
                             <w:sz w:val="20"/>
                             <w:szCs w:val="20"/>
                           </w:rPr>
-                          <m:t>2</m:t>
-                        </m:r>
-                        <m:r>
-                          <w:rPr>
-                            <w:rFonts w:ascii="Cambria Math" w:hAnsi="Cambria Math"/>
-                            <w:sz w:val="20"/>
-                            <w:szCs w:val="20"/>
-                          </w:rPr>
-                          <m:t>34</m:t>
+                          <m:t>234</m:t>
                         </m:r>
                       </m:sub>
                     </m:sSub>
@@ -9660,15 +9500,7 @@
                         <w:sz w:val="20"/>
                         <w:szCs w:val="20"/>
                       </w:rPr>
-                      <m:t>-</m:t>
-                    </m:r>
-                    <m:r>
-                      <w:rPr>
-                        <w:rFonts w:ascii="Cambria Math" w:hAnsi="Cambria Math"/>
-                        <w:sz w:val="20"/>
-                        <w:szCs w:val="20"/>
-                      </w:rPr>
-                      <m:t>12.5</m:t>
+                      <m:t>-12.5</m:t>
                     </m:r>
                     <m:sSub>
                       <m:sSubPr>
@@ -9784,119 +9616,87 @@
                         <w:sz w:val="20"/>
                         <w:szCs w:val="20"/>
                       </w:rPr>
-                      <m:t>(1.3</m:t>
-                    </m:r>
+                      <m:t>(1.3+12</m:t>
+                    </m:r>
+                    <m:sSub>
+                      <m:sSubPr>
+                        <m:ctrlPr>
+                          <w:rPr>
+                            <w:rFonts w:ascii="Cambria Math" w:hAnsi="Cambria Math"/>
+                            <w:i/>
+                            <w:sz w:val="20"/>
+                            <w:szCs w:val="20"/>
+                          </w:rPr>
+                        </m:ctrlPr>
+                      </m:sSubPr>
+                      <m:e>
+                        <m:r>
+                          <w:rPr>
+                            <w:rFonts w:ascii="Cambria Math" w:hAnsi="Cambria Math"/>
+                            <w:sz w:val="20"/>
+                            <w:szCs w:val="20"/>
+                          </w:rPr>
+                          <m:t>C</m:t>
+                        </m:r>
+                      </m:e>
+                      <m:sub>
+                        <m:r>
+                          <w:rPr>
+                            <w:rFonts w:ascii="Cambria Math" w:hAnsi="Cambria Math"/>
+                            <w:sz w:val="20"/>
+                            <w:szCs w:val="20"/>
+                          </w:rPr>
+                          <m:t>2</m:t>
+                        </m:r>
+                      </m:sub>
+                    </m:sSub>
                     <m:r>
                       <w:rPr>
                         <w:rFonts w:ascii="Cambria Math" w:hAnsi="Cambria Math"/>
                         <w:sz w:val="20"/>
                         <w:szCs w:val="20"/>
                       </w:rPr>
-                      <m:t>+</m:t>
-                    </m:r>
+                      <m:t>+12</m:t>
+                    </m:r>
+                    <m:sSub>
+                      <m:sSubPr>
+                        <m:ctrlPr>
+                          <w:rPr>
+                            <w:rFonts w:ascii="Cambria Math" w:hAnsi="Cambria Math"/>
+                            <w:i/>
+                            <w:sz w:val="20"/>
+                            <w:szCs w:val="20"/>
+                          </w:rPr>
+                        </m:ctrlPr>
+                      </m:sSubPr>
+                      <m:e>
+                        <m:r>
+                          <w:rPr>
+                            <w:rFonts w:ascii="Cambria Math" w:hAnsi="Cambria Math"/>
+                            <w:sz w:val="20"/>
+                            <w:szCs w:val="20"/>
+                          </w:rPr>
+                          <m:t>C</m:t>
+                        </m:r>
+                      </m:e>
+                      <m:sub>
+                        <m:r>
+                          <w:rPr>
+                            <w:rFonts w:ascii="Cambria Math" w:hAnsi="Cambria Math"/>
+                            <w:sz w:val="20"/>
+                            <w:szCs w:val="20"/>
+                          </w:rPr>
+                          <m:t>23</m:t>
+                        </m:r>
+                      </m:sub>
+                    </m:sSub>
                     <m:r>
                       <w:rPr>
                         <w:rFonts w:ascii="Cambria Math" w:hAnsi="Cambria Math"/>
                         <w:sz w:val="20"/>
                         <w:szCs w:val="20"/>
                       </w:rPr>
-                      <m:t>12</m:t>
-                    </m:r>
-                    <m:sSub>
-                      <m:sSubPr>
-                        <m:ctrlPr>
-                          <w:rPr>
-                            <w:rFonts w:ascii="Cambria Math" w:hAnsi="Cambria Math"/>
-                            <w:i/>
-                            <w:sz w:val="20"/>
-                            <w:szCs w:val="20"/>
-                          </w:rPr>
-                        </m:ctrlPr>
-                      </m:sSubPr>
-                      <m:e>
-                        <m:r>
-                          <w:rPr>
-                            <w:rFonts w:ascii="Cambria Math" w:hAnsi="Cambria Math"/>
-                            <w:sz w:val="20"/>
-                            <w:szCs w:val="20"/>
-                          </w:rPr>
-                          <m:t>C</m:t>
-                        </m:r>
-                      </m:e>
-                      <m:sub>
-                        <m:r>
-                          <w:rPr>
-                            <w:rFonts w:ascii="Cambria Math" w:hAnsi="Cambria Math"/>
-                            <w:sz w:val="20"/>
-                            <w:szCs w:val="20"/>
-                          </w:rPr>
-                          <m:t>2</m:t>
-                        </m:r>
-                      </m:sub>
-                    </m:sSub>
-                    <m:r>
-                      <w:rPr>
-                        <w:rFonts w:ascii="Cambria Math" w:hAnsi="Cambria Math"/>
-                        <w:sz w:val="20"/>
-                        <w:szCs w:val="20"/>
-                      </w:rPr>
-                      <m:t>+</m:t>
-                    </m:r>
-                    <m:r>
-                      <w:rPr>
-                        <w:rFonts w:ascii="Cambria Math" w:hAnsi="Cambria Math"/>
-                        <w:sz w:val="20"/>
-                        <w:szCs w:val="20"/>
-                      </w:rPr>
-                      <m:t>12</m:t>
-                    </m:r>
-                    <m:sSub>
-                      <m:sSubPr>
-                        <m:ctrlPr>
-                          <w:rPr>
-                            <w:rFonts w:ascii="Cambria Math" w:hAnsi="Cambria Math"/>
-                            <w:i/>
-                            <w:sz w:val="20"/>
-                            <w:szCs w:val="20"/>
-                          </w:rPr>
-                        </m:ctrlPr>
-                      </m:sSubPr>
-                      <m:e>
-                        <m:r>
-                          <w:rPr>
-                            <w:rFonts w:ascii="Cambria Math" w:hAnsi="Cambria Math"/>
-                            <w:sz w:val="20"/>
-                            <w:szCs w:val="20"/>
-                          </w:rPr>
-                          <m:t>C</m:t>
-                        </m:r>
-                      </m:e>
-                      <m:sub>
-                        <m:r>
-                          <w:rPr>
-                            <w:rFonts w:ascii="Cambria Math" w:hAnsi="Cambria Math"/>
-                            <w:sz w:val="20"/>
-                            <w:szCs w:val="20"/>
-                          </w:rPr>
-                          <m:t>23</m:t>
-                        </m:r>
-                      </m:sub>
-                    </m:sSub>
-                    <m:r>
-                      <w:rPr>
-                        <w:rFonts w:ascii="Cambria Math" w:hAnsi="Cambria Math"/>
-                        <w:sz w:val="20"/>
-                        <w:szCs w:val="20"/>
-                      </w:rPr>
-                      <m:t>+</m:t>
-                    </m:r>
-                    <m:r>
-                      <w:rPr>
-                        <w:rFonts w:ascii="Cambria Math" w:hAnsi="Cambria Math"/>
-                        <w:sz w:val="20"/>
-                        <w:szCs w:val="20"/>
-                      </w:rPr>
-                      <m:t>12.5</m:t>
+                      <m:t>+12.5</m:t>
                     </m:r>
                     <m:sSub>
                       <m:sSubPr>

</xml_diff>